<commit_message>
Bảng phân chia công việc
</commit_message>
<xml_diff>
--- a/Template-Project-proposal.docx
+++ b/Template-Project-proposal.docx
@@ -421,7 +421,18 @@
           <w:szCs w:val="26"/>
           <w:lang w:val="vi-VN"/>
         </w:rPr>
-        <w:t>Proposal v1.0</w:t>
+        <w:t>Proposal v1.</w:t>
+      </w:r>
+      <w:r>
+        <w:rPr>
+          <w:rFonts w:ascii="Times New Roman" w:hAnsi="Times New Roman" w:cs="Times New Roman"/>
+          <w:bCs/>
+          <w:color w:val="000000" w:themeColor="text1"/>
+          <w:sz w:val="26"/>
+          <w:szCs w:val="26"/>
+          <w:lang w:val="vi-VN"/>
+        </w:rPr>
+        <w:t>2</w:t>
       </w:r>
     </w:p>
     <w:p>
@@ -2066,7 +2077,17 @@
                 <w:szCs w:val="26"/>
                 <w:lang w:val="vi-VN"/>
               </w:rPr>
-              <w:t>[ – ] Proposal v1.0</w:t>
+              <w:t>[ – ] Proposal v1.</w:t>
+            </w:r>
+            <w:r>
+              <w:rPr>
+                <w:rFonts w:ascii="Times New Roman" w:hAnsi="Times New Roman" w:cs="Times New Roman"/>
+                <w:bCs/>
+                <w:sz w:val="26"/>
+                <w:szCs w:val="26"/>
+                <w:lang w:val="vi-VN"/>
+              </w:rPr>
+              <w:t>2</w:t>
             </w:r>
           </w:p>
           <w:p>
@@ -2460,7 +2481,17 @@
                 <w:szCs w:val="26"/>
                 <w:lang w:val="vi-VN"/>
               </w:rPr>
-              <w:t>1.0</w:t>
+              <w:t>1.</w:t>
+            </w:r>
+            <w:r>
+              <w:rPr>
+                <w:rFonts w:ascii="Times New Roman" w:hAnsi="Times New Roman" w:cs="Times New Roman"/>
+                <w:b/>
+                <w:sz w:val="26"/>
+                <w:szCs w:val="26"/>
+                <w:lang w:val="vi-VN"/>
+              </w:rPr>
+              <w:t>0</w:t>
             </w:r>
           </w:p>
         </w:tc>
@@ -2589,7 +2620,17 @@
                 <w:szCs w:val="26"/>
                 <w:lang w:val="vi-VN"/>
               </w:rPr>
-              <w:t>1.0</w:t>
+              <w:t>1.</w:t>
+            </w:r>
+            <w:r>
+              <w:rPr>
+                <w:rFonts w:ascii="Times New Roman" w:hAnsi="Times New Roman" w:cs="Times New Roman"/>
+                <w:b/>
+                <w:sz w:val="26"/>
+                <w:szCs w:val="26"/>
+                <w:lang w:val="vi-VN"/>
+              </w:rPr>
+              <w:t>1</w:t>
             </w:r>
           </w:p>
         </w:tc>
@@ -2726,7 +2767,17 @@
                 <w:szCs w:val="26"/>
                 <w:lang w:val="vi-VN"/>
               </w:rPr>
-              <w:t xml:space="preserve">1.0 </w:t>
+              <w:t>1.</w:t>
+            </w:r>
+            <w:r>
+              <w:rPr>
+                <w:rFonts w:ascii="Times New Roman" w:hAnsi="Times New Roman" w:cs="Times New Roman"/>
+                <w:b/>
+                <w:sz w:val="26"/>
+                <w:szCs w:val="26"/>
+                <w:lang w:val="vi-VN"/>
+              </w:rPr>
+              <w:t>2</w:t>
             </w:r>
           </w:p>
         </w:tc>
@@ -2809,16 +2860,7 @@
                 <w:szCs w:val="26"/>
                 <w:lang w:val="vi-VN"/>
               </w:rPr>
-              <w:t xml:space="preserve">Recreate </w:t>
-            </w:r>
-            <w:r>
-              <w:rPr>
-                <w:rFonts w:ascii="Times New Roman" w:hAnsi="Times New Roman" w:cs="Times New Roman"/>
-                <w:sz w:val="26"/>
-                <w:szCs w:val="26"/>
-                <w:lang w:val="vi-VN"/>
-              </w:rPr>
-              <w:t>scheldule</w:t>
+              <w:t>Recreate scheldule</w:t>
             </w:r>
           </w:p>
         </w:tc>
@@ -16133,7 +16175,7 @@
                 <w:szCs w:val="26"/>
                 <w:lang w:val="vi-VN"/>
               </w:rPr>
-              <w:t>3</w:t>
+              <w:t>7</w:t>
             </w:r>
             <w:r>
               <w:rPr>
@@ -16198,7 +16240,16 @@
                 <w:szCs w:val="26"/>
                 <w:lang w:val="vi-VN"/>
               </w:rPr>
-              <w:t>27/5/2022</w:t>
+              <w:t>1</w:t>
+            </w:r>
+            <w:r>
+              <w:rPr>
+                <w:rFonts w:ascii="Times New Roman" w:hAnsi="Times New Roman" w:cs="Times New Roman"/>
+                <w:sz w:val="26"/>
+                <w:szCs w:val="26"/>
+                <w:lang w:val="vi-VN"/>
+              </w:rPr>
+              <w:t>/5/2022</w:t>
             </w:r>
           </w:p>
         </w:tc>
@@ -16289,7 +16340,25 @@
                 <w:szCs w:val="26"/>
                 <w:lang w:val="vi-VN"/>
               </w:rPr>
-              <w:t>14 ngày</w:t>
+              <w:t>1</w:t>
+            </w:r>
+            <w:r>
+              <w:rPr>
+                <w:rFonts w:ascii="Times New Roman" w:hAnsi="Times New Roman" w:cs="Times New Roman"/>
+                <w:sz w:val="26"/>
+                <w:szCs w:val="26"/>
+                <w:lang w:val="vi-VN"/>
+              </w:rPr>
+              <w:t>2</w:t>
+            </w:r>
+            <w:r>
+              <w:rPr>
+                <w:rFonts w:ascii="Times New Roman" w:hAnsi="Times New Roman" w:cs="Times New Roman"/>
+                <w:sz w:val="26"/>
+                <w:szCs w:val="26"/>
+                <w:lang w:val="vi-VN"/>
+              </w:rPr>
+              <w:t xml:space="preserve"> ngày</w:t>
             </w:r>
           </w:p>
         </w:tc>
@@ -16317,7 +16386,34 @@
                 <w:szCs w:val="26"/>
                 <w:lang w:val="vi-VN"/>
               </w:rPr>
-              <w:t>28/2/2022</w:t>
+              <w:t>2</w:t>
+            </w:r>
+            <w:r>
+              <w:rPr>
+                <w:rFonts w:ascii="Times New Roman" w:hAnsi="Times New Roman" w:cs="Times New Roman"/>
+                <w:sz w:val="26"/>
+                <w:szCs w:val="26"/>
+                <w:lang w:val="vi-VN"/>
+              </w:rPr>
+              <w:t>/</w:t>
+            </w:r>
+            <w:r>
+              <w:rPr>
+                <w:rFonts w:ascii="Times New Roman" w:hAnsi="Times New Roman" w:cs="Times New Roman"/>
+                <w:sz w:val="26"/>
+                <w:szCs w:val="26"/>
+                <w:lang w:val="vi-VN"/>
+              </w:rPr>
+              <w:t>5</w:t>
+            </w:r>
+            <w:r>
+              <w:rPr>
+                <w:rFonts w:ascii="Times New Roman" w:hAnsi="Times New Roman" w:cs="Times New Roman"/>
+                <w:sz w:val="26"/>
+                <w:szCs w:val="26"/>
+                <w:lang w:val="vi-VN"/>
+              </w:rPr>
+              <w:t>/2022</w:t>
             </w:r>
           </w:p>
         </w:tc>

</xml_diff>